<commit_message>
parte 1 estudo de caso corrigida e referenciado
</commit_message>
<xml_diff>
--- a/Estudo de caso/Atualmente - Intro+Problemas Existentes.docx
+++ b/Estudo de caso/Atualmente - Intro+Problemas Existentes.docx
@@ -26,6 +26,34 @@
         <w:rPr>
           <w:rFonts w:ascii="Arial" w:hAnsi="Arial" w:cs="Arial"/>
         </w:rPr>
+        <w:t xml:space="preserve"> (2012), &lt;</w:t>
+      </w:r>
+      <w:hyperlink r:id="rId5" w:history="1">
+        <w:r>
+          <w:rPr>
+            <w:rStyle w:val="Hyperlink"/>
+            <w:rFonts w:ascii="Arial" w:hAnsi="Arial" w:cs="Arial"/>
+          </w:rPr>
+          <w:t>http://socialblood.org/</w:t>
+        </w:r>
+      </w:hyperlink>
+      <w:r>
+        <w:rPr>
+          <w:rFonts w:ascii="Arial" w:hAnsi="Arial" w:cs="Arial"/>
+        </w:rPr>
+        <w:t xml:space="preserve">&gt;, </w:t>
+      </w:r>
+      <w:r>
+        <w:rPr>
+          <w:rFonts w:ascii="Arial" w:hAnsi="Arial" w:cs="Arial"/>
+          <w:strike/>
+        </w:rPr>
+        <w:t>data de acesso</w:t>
+      </w:r>
+      <w:r>
+        <w:rPr>
+          <w:rFonts w:ascii="Arial" w:hAnsi="Arial" w:cs="Arial"/>
+        </w:rPr>
         <w:t xml:space="preserve">, criado por </w:t>
       </w:r>
       <w:proofErr w:type="spellStart"/>
@@ -42,17 +70,8 @@
           <w:rFonts w:ascii="Arial" w:eastAsia="Times New Roman" w:hAnsi="Arial" w:cs="Arial"/>
           <w:color w:val="000000"/>
         </w:rPr>
-        <w:t xml:space="preserve"> </w:t>
-      </w:r>
-      <w:proofErr w:type="spellStart"/>
-      <w:r>
-        <w:rPr>
-          <w:rFonts w:ascii="Arial" w:eastAsia="Times New Roman" w:hAnsi="Arial" w:cs="Arial"/>
-          <w:color w:val="000000"/>
-        </w:rPr>
-        <w:t>Naralasetty</w:t>
-      </w:r>
-      <w:proofErr w:type="spellEnd"/>
+        <w:t xml:space="preserve"> Naralasetty</w:t>
+      </w:r>
       <w:r>
         <w:rPr>
           <w:rFonts w:ascii="Arial" w:eastAsia="Times New Roman" w:hAnsi="Arial" w:cs="Arial"/>
@@ -79,53 +98,25 @@
         <w:rPr>
           <w:rFonts w:ascii="Arial" w:hAnsi="Arial" w:cs="Arial"/>
         </w:rPr>
-        <w:t xml:space="preserve">o no </w:t>
-      </w:r>
-      <w:proofErr w:type="spellStart"/>
-      <w:r>
-        <w:rPr>
-          <w:rFonts w:ascii="Arial" w:hAnsi="Arial" w:cs="Arial"/>
-        </w:rPr>
-        <w:t>F</w:t>
-      </w:r>
-      <w:r>
-        <w:rPr>
-          <w:rFonts w:ascii="Arial" w:hAnsi="Arial" w:cs="Arial"/>
-        </w:rPr>
-        <w:t>acebook</w:t>
-      </w:r>
-      <w:proofErr w:type="spellEnd"/>
-      <w:r>
-        <w:rPr>
-          <w:rFonts w:ascii="Arial" w:hAnsi="Arial" w:cs="Arial"/>
-        </w:rPr>
-        <w:t xml:space="preserve"> para unir o máximo de pessoas para contribuírem a doação de sangue e respectivamente divididas por tipos sanguíneos no próprio aplicativo. No entanto, esse sistema só é disponibilizado para</w:t>
-      </w:r>
-      <w:r>
-        <w:rPr>
-          <w:rFonts w:ascii="Arial" w:hAnsi="Arial" w:cs="Arial"/>
-        </w:rPr>
-        <w:t xml:space="preserve"> usuários do </w:t>
-      </w:r>
-      <w:proofErr w:type="spellStart"/>
-      <w:r>
-        <w:rPr>
-          <w:rFonts w:ascii="Arial" w:hAnsi="Arial" w:cs="Arial"/>
-        </w:rPr>
-        <w:t>F</w:t>
-      </w:r>
-      <w:r>
-        <w:rPr>
-          <w:rFonts w:ascii="Arial" w:hAnsi="Arial" w:cs="Arial"/>
-        </w:rPr>
-        <w:t>acebook</w:t>
-      </w:r>
-      <w:proofErr w:type="spellEnd"/>
-      <w:r>
-        <w:rPr>
-          <w:rFonts w:ascii="Arial" w:hAnsi="Arial" w:cs="Arial"/>
-        </w:rPr>
-        <w:t xml:space="preserve">, sendo limitado para usuários que não possuam </w:t>
+        <w:t>o no F</w:t>
+      </w:r>
+      <w:r>
+        <w:rPr>
+          <w:rFonts w:ascii="Arial" w:hAnsi="Arial" w:cs="Arial"/>
+        </w:rPr>
+        <w:t>acebook para unir o máximo de pessoas para contribuírem a doação de sangue e respectivamente divididas por tipos sanguíneos no próprio aplicativo. No entanto, esse sistema só é disponibilizado para</w:t>
+      </w:r>
+      <w:r>
+        <w:rPr>
+          <w:rFonts w:ascii="Arial" w:hAnsi="Arial" w:cs="Arial"/>
+        </w:rPr>
+        <w:t xml:space="preserve"> usuários do F</w:t>
+      </w:r>
+      <w:r>
+        <w:rPr>
+          <w:rFonts w:ascii="Arial" w:hAnsi="Arial" w:cs="Arial"/>
+        </w:rPr>
+        <w:t xml:space="preserve">acebook, sendo limitado para usuários que não possuam </w:t>
       </w:r>
       <w:r>
         <w:rPr>
@@ -147,6 +138,11 @@
       </w:r>
     </w:p>
     <w:p>
+      <w:pPr>
+        <w:rPr>
+          <w:rFonts w:ascii="Arial" w:hAnsi="Arial" w:cs="Arial"/>
+        </w:rPr>
+      </w:pPr>
       <w:r>
         <w:rPr>
           <w:rFonts w:ascii="Arial" w:hAnsi="Arial" w:cs="Arial"/>
@@ -157,41 +153,250 @@
         <w:rPr>
           <w:rFonts w:ascii="Arial" w:hAnsi="Arial" w:cs="Arial"/>
         </w:rPr>
-        <w:t>Pró Sangue, imposto pelo governo do estado de São Paulo, é um hemocentro que tem com o intuito de divulgar os locais para doação de sangue, mostrar a posição de estoque atual de cada tipo sanguíneo, consequentemente informando qual está em alerta, além de informar e prestar todo o tipo de apoio aos hemocentros de todo o Brasil</w:t>
-      </w:r>
-      <w:r>
-        <w:rPr>
-          <w:rFonts w:ascii="Arial" w:hAnsi="Arial" w:cs="Arial"/>
-        </w:rPr>
-        <w:t xml:space="preserve"> e todas as informações necessárias de como doar sangue. Porém, este aplicativo é focado mais no Estado de São Paulo, apesar de que há doação de sangue para outros estados, não havendo interação total com os possíveis doadores, isso desfavorece e diminui a quantidade de pessoas para a visualização do site, mesmo havendo uma conta do Pró Sangue no </w:t>
-      </w:r>
-      <w:proofErr w:type="spellStart"/>
-      <w:r>
-        <w:rPr>
-          <w:rFonts w:ascii="Arial" w:hAnsi="Arial" w:cs="Arial"/>
-        </w:rPr>
-        <w:t>Facebook</w:t>
-      </w:r>
-      <w:proofErr w:type="spellEnd"/>
-      <w:r>
-        <w:rPr>
-          <w:rFonts w:ascii="Arial" w:hAnsi="Arial" w:cs="Arial"/>
-        </w:rPr>
-        <w:t xml:space="preserve"> há limitações em relação ao foco principal do </w:t>
+        <w:t>Pró Sangue</w:t>
+      </w:r>
+      <w:r>
+        <w:rPr>
+          <w:rFonts w:ascii="Arial" w:hAnsi="Arial" w:cs="Arial"/>
+        </w:rPr>
+        <w:t xml:space="preserve"> (1984), &lt;</w:t>
+      </w:r>
+      <w:hyperlink r:id="rId6" w:history="1">
+        <w:r>
+          <w:rPr>
+            <w:rStyle w:val="Hyperlink"/>
+            <w:rFonts w:ascii="Arial" w:hAnsi="Arial" w:cs="Arial"/>
+          </w:rPr>
+          <w:t>http://www.prosangue.sp.gov.br/home/Default.aspx</w:t>
+        </w:r>
+      </w:hyperlink>
+      <w:r>
+        <w:rPr>
+          <w:rFonts w:ascii="Arial" w:hAnsi="Arial" w:cs="Arial"/>
+        </w:rPr>
+        <w:t>&gt;</w:t>
       </w:r>
       <w:proofErr w:type="gramStart"/>
       <w:r>
         <w:rPr>
           <w:rFonts w:ascii="Arial" w:hAnsi="Arial" w:cs="Arial"/>
         </w:rPr>
-        <w:t>Doando.</w:t>
+        <w:t>,</w:t>
       </w:r>
       <w:proofErr w:type="gramEnd"/>
       <w:r>
         <w:rPr>
           <w:rFonts w:ascii="Arial" w:hAnsi="Arial" w:cs="Arial"/>
-        </w:rPr>
-        <w:t xml:space="preserve">se que será a total ajuda para os casos emergenciais e o empenho em aumentar a quantidade de usuários do aplicativo. </w:t>
+          <w:strike/>
+        </w:rPr>
+        <w:t>data de acesso</w:t>
+      </w:r>
+      <w:r>
+        <w:rPr>
+          <w:rFonts w:ascii="Arial" w:hAnsi="Arial" w:cs="Arial"/>
+        </w:rPr>
+        <w:t>, imposto pelo governo do estado de São Paulo, é um hemocentro que tem com o intuito de divulgar os locais para doação de sangue, mostrar a posição de estoque atual de cada tipo sanguíneo, consequentemente informando qual está em alerta, além de informar e prestar todo o tipo de apoio aos hemocentros de todo o Brasil</w:t>
+      </w:r>
+      <w:r>
+        <w:rPr>
+          <w:rFonts w:ascii="Arial" w:hAnsi="Arial" w:cs="Arial"/>
+        </w:rPr>
+        <w:t xml:space="preserve"> e todas as informações necessárias de como doar sangue. Porém, este aplicativo é focado mais no Estado de São Paulo, apesar de que há doação de sangue para outros estados, não havendo interação total com os possíveis doadores, isso desfavorece e diminui a quantidade de pessoas para a visualização do site, mesmo havendo uma conta do Pró Sangue no Facebook há limitações em relação ao foco principal do Doando.se que será a total ajuda para os casos emergenciais e o empenho em aumentar a quantidade de usuários do aplicativo. </w:t>
+      </w:r>
+    </w:p>
+    <w:p>
+      <w:pPr>
+        <w:spacing w:line="240" w:lineRule="auto"/>
+        <w:jc w:val="both"/>
+        <w:rPr>
+          <w:rFonts w:ascii="Arial" w:eastAsia="Times New Roman" w:hAnsi="Arial" w:cs="Arial"/>
+          <w:color w:val="000000"/>
+        </w:rPr>
+      </w:pPr>
+      <w:r>
+        <w:rPr>
+          <w:rFonts w:ascii="Arial" w:eastAsia="Times New Roman" w:hAnsi="Arial" w:cs="Arial"/>
+          <w:color w:val="000000"/>
+        </w:rPr>
+        <w:t>Os e</w:t>
+      </w:r>
+      <w:r>
+        <w:rPr>
+          <w:rFonts w:ascii="Arial" w:eastAsia="Times New Roman" w:hAnsi="Arial" w:cs="Arial"/>
+          <w:color w:val="000000"/>
+        </w:rPr>
+        <w:t>stoqu</w:t>
+      </w:r>
+      <w:r>
+        <w:rPr>
+          <w:rFonts w:ascii="Arial" w:eastAsia="Times New Roman" w:hAnsi="Arial" w:cs="Arial"/>
+          <w:color w:val="000000"/>
+        </w:rPr>
+        <w:t xml:space="preserve">es de sangue podem ser mantidos, no máximo, </w:t>
+      </w:r>
+      <w:r>
+        <w:rPr>
+          <w:rFonts w:ascii="Arial" w:eastAsia="Times New Roman" w:hAnsi="Arial" w:cs="Arial"/>
+          <w:color w:val="000000"/>
+        </w:rPr>
+        <w:t>por cinco dias no caso das plaquetas</w:t>
+      </w:r>
+      <w:r>
+        <w:rPr>
+          <w:rFonts w:ascii="Arial" w:eastAsia="Times New Roman" w:hAnsi="Arial" w:cs="Arial"/>
+          <w:color w:val="000000"/>
+        </w:rPr>
+        <w:t>, embora a medula óssea do doador faça a reposição das plaquetas por 72 horas</w:t>
+      </w:r>
+      <w:r>
+        <w:rPr>
+          <w:rFonts w:ascii="Arial" w:eastAsia="Times New Roman" w:hAnsi="Arial" w:cs="Arial"/>
+          <w:color w:val="000000"/>
+        </w:rPr>
+        <w:t>. Os glóbulos duram um pouco mais, mas sofrem uma demanda maior, já o plasma pode ser armazenado</w:t>
+      </w:r>
+      <w:r>
+        <w:rPr>
+          <w:rFonts w:ascii="Arial" w:eastAsia="Times New Roman" w:hAnsi="Arial" w:cs="Arial"/>
+          <w:color w:val="000000"/>
+        </w:rPr>
+        <w:t>, a menos de 18°C</w:t>
+      </w:r>
+      <w:r>
+        <w:rPr>
+          <w:rFonts w:ascii="Arial" w:eastAsia="Times New Roman" w:hAnsi="Arial" w:cs="Arial"/>
+          <w:color w:val="000000"/>
+        </w:rPr>
+        <w:t xml:space="preserve"> por tempo próximo há 12 meses;</w:t>
+      </w:r>
+      <w:r>
+        <w:rPr>
+          <w:rFonts w:ascii="Arial" w:eastAsia="Times New Roman" w:hAnsi="Arial" w:cs="Arial"/>
+          <w:color w:val="000000"/>
+        </w:rPr>
+        <w:t xml:space="preserve"> &lt;</w:t>
+      </w:r>
+      <w:hyperlink r:id="rId7" w:history="1">
+        <w:r>
+          <w:rPr>
+            <w:rStyle w:val="Hyperlink"/>
+          </w:rPr>
+          <w:t>http://www.boasaude.com.br/lib/ShowDoc.cfm?LibDocID=3915&amp;ReturnCatID=1771</w:t>
+        </w:r>
+      </w:hyperlink>
+      <w:r>
+        <w:t xml:space="preserve">&gt;, </w:t>
+      </w:r>
+      <w:r>
+        <w:rPr>
+          <w:strike/>
+        </w:rPr>
+        <w:t>data de acesso</w:t>
+      </w:r>
+      <w:r>
+        <w:t>,</w:t>
+      </w:r>
+      <w:r>
+        <w:rPr>
+          <w:rFonts w:ascii="Arial" w:eastAsia="Times New Roman" w:hAnsi="Arial" w:cs="Arial"/>
+          <w:color w:val="000000"/>
+        </w:rPr>
+        <w:t xml:space="preserve"> ou seja, o estoque não é feito somente em caso de necessidade, mas também </w:t>
+      </w:r>
+      <w:r>
+        <w:rPr>
+          <w:rFonts w:ascii="Arial" w:eastAsia="Times New Roman" w:hAnsi="Arial" w:cs="Arial"/>
+          <w:color w:val="000000"/>
+        </w:rPr>
+        <w:t xml:space="preserve">levando-se </w:t>
+      </w:r>
+      <w:r>
+        <w:rPr>
+          <w:rFonts w:ascii="Arial" w:eastAsia="Times New Roman" w:hAnsi="Arial" w:cs="Arial"/>
+          <w:color w:val="000000"/>
+        </w:rPr>
+        <w:t>em conta o período de tempo em que esse material pode ser armazenado.</w:t>
+      </w:r>
+    </w:p>
+    <w:p>
+      <w:pPr>
+        <w:spacing w:line="240" w:lineRule="auto"/>
+        <w:jc w:val="both"/>
+        <w:rPr>
+          <w:rFonts w:ascii="Arial" w:eastAsia="Times New Roman" w:hAnsi="Arial" w:cs="Arial"/>
+          <w:color w:val="000000"/>
+        </w:rPr>
+      </w:pPr>
+      <w:r>
+        <w:rPr>
+          <w:rFonts w:ascii="Arial" w:eastAsia="Times New Roman" w:hAnsi="Arial" w:cs="Arial"/>
+          <w:color w:val="000000"/>
+        </w:rPr>
+        <w:t xml:space="preserve">É essencial para </w:t>
+      </w:r>
+      <w:r>
+        <w:rPr>
+          <w:rFonts w:ascii="Arial" w:eastAsia="Times New Roman" w:hAnsi="Arial" w:cs="Arial"/>
+          <w:color w:val="000000"/>
+        </w:rPr>
+        <w:t xml:space="preserve">os hemocentros terem sempre um estoque de sangue, pois o sangue que irá salvar vidas é o sangue já preparado e classificado. No caso de uma emergência um doador faz </w:t>
+      </w:r>
+      <w:r>
+        <w:rPr>
+          <w:rFonts w:ascii="Arial" w:eastAsia="Times New Roman" w:hAnsi="Arial" w:cs="Arial"/>
+          <w:color w:val="000000"/>
+        </w:rPr>
+        <w:t xml:space="preserve">a </w:t>
+      </w:r>
+      <w:r>
+        <w:rPr>
+          <w:rFonts w:ascii="Arial" w:eastAsia="Times New Roman" w:hAnsi="Arial" w:cs="Arial"/>
+          <w:color w:val="000000"/>
+        </w:rPr>
+        <w:t>diferença, porém muitas vezes o tempo necessário para preparar e analisar o sangue é longo demais fazendo com que o esforço do doador para atender a emergência seja fútil.</w:t>
+      </w:r>
+    </w:p>
+    <w:p>
+      <w:pPr>
+        <w:spacing w:line="240" w:lineRule="auto"/>
+        <w:jc w:val="both"/>
+        <w:rPr>
+          <w:rFonts w:ascii="Arial" w:eastAsia="Times New Roman" w:hAnsi="Arial" w:cs="Arial"/>
+          <w:color w:val="000000"/>
+        </w:rPr>
+      </w:pPr>
+      <w:r>
+        <w:rPr>
+          <w:rFonts w:ascii="Arial" w:eastAsia="Times New Roman" w:hAnsi="Arial" w:cs="Arial"/>
+          <w:color w:val="000000"/>
+        </w:rPr>
+        <w:t>A comodidade das pessoas quando se trata de doação de sangue, no caso da cirurgia de um familiar ao serem informados da necessidade da doação de sangue, e são questionados se é possível trazer pessoas para doar, optam por transferir essa responsabilidade para os hemocentros raciocinando que é obrigação do mesmo fornecer o material necessário.</w:t>
+      </w:r>
+    </w:p>
+    <w:p>
+      <w:pPr>
+        <w:spacing w:line="240" w:lineRule="auto"/>
+      </w:pPr>
+      <w:r>
+        <w:rPr>
+          <w:rFonts w:ascii="Arial" w:eastAsia="Times New Roman" w:hAnsi="Arial" w:cs="Arial"/>
+          <w:color w:val="000000"/>
+        </w:rPr>
+        <w:t xml:space="preserve">Portanto, a conscientização de cada um, é inevitável, pois todos os dias surgem emergências e a ajuda do próximo para manter uma corrente infinita é </w:t>
+      </w:r>
+      <w:r>
+        <w:rPr>
+          <w:rFonts w:ascii="Arial" w:eastAsia="Times New Roman" w:hAnsi="Arial" w:cs="Arial"/>
+          <w:color w:val="000000"/>
+        </w:rPr>
+        <w:t>necessária</w:t>
+      </w:r>
+      <w:r>
+        <w:rPr>
+          <w:rFonts w:ascii="Arial" w:eastAsia="Times New Roman" w:hAnsi="Arial" w:cs="Arial"/>
+          <w:color w:val="000000"/>
+        </w:rPr>
+        <w:t xml:space="preserve"> para suprir todas as necessidades, além do amplo estoque para garantir o uso constante.</w:t>
       </w:r>
     </w:p>
     <w:sectPr>
@@ -393,6 +598,17 @@
     <w:semiHidden/>
     <w:unhideWhenUsed/>
   </w:style>
+  <w:style w:type="character" w:styleId="Hyperlink">
+    <w:name w:val="Hyperlink"/>
+    <w:basedOn w:val="Fontepargpadro"/>
+    <w:uiPriority w:val="99"/>
+    <w:unhideWhenUsed/>
+    <w:rsid w:val="003B610C"/>
+    <w:rPr>
+      <w:color w:val="0000FF" w:themeColor="hyperlink"/>
+      <w:u w:val="single"/>
+    </w:rPr>
+  </w:style>
 </w:styles>
 </file>
 
@@ -677,4 +893,16 @@
   <a:objectDefaults/>
   <a:extraClrSchemeLst/>
 </a:theme>
+</file>
+
+<file path=customXml/item1.xml><?xml version="1.0" encoding="utf-8"?>
+<b:Sources xmlns:b="http://schemas.openxmlformats.org/officeDocument/2006/bibliography" xmlns="http://schemas.openxmlformats.org/officeDocument/2006/bibliography" SelectedStyle="\APA.XSL" StyleName="APA Fifth Edition"/>
+</file>
+
+<file path=customXml/itemProps1.xml><?xml version="1.0" encoding="utf-8"?>
+<ds:datastoreItem xmlns:ds="http://schemas.openxmlformats.org/officeDocument/2006/customXml" ds:itemID="{187C4E7A-9874-46C5-A3E4-100689DD103D}">
+  <ds:schemaRefs>
+    <ds:schemaRef ds:uri="http://schemas.openxmlformats.org/officeDocument/2006/bibliography"/>
+  </ds:schemaRefs>
+</ds:datastoreItem>
 </file>
</xml_diff>